<commit_message>
updated CV, research page
</commit_message>
<xml_diff>
--- a/assets/files/Watts_CV_2022.docx
+++ b/assets/files/Watts_CV_2022.docx
@@ -725,83 +725,78 @@
         <w:rPr>
           <w:rFonts w:ascii="Arial" w:hAnsi="Arial" w:cs="Arial"/>
           <w:bCs/>
-        </w:rPr>
-      </w:pPr>
-      <w:proofErr w:type="spellStart"/>
-      <w:r>
-        <w:rPr>
-          <w:rFonts w:ascii="Arial" w:hAnsi="Arial" w:cs="Arial"/>
-          <w:bCs/>
-        </w:rPr>
-        <w:t>Wilgers</w:t>
-      </w:r>
-      <w:proofErr w:type="spellEnd"/>
-      <w:r>
-        <w:rPr>
-          <w:rFonts w:ascii="Arial" w:hAnsi="Arial" w:cs="Arial"/>
-          <w:bCs/>
-        </w:rPr>
-        <w:t xml:space="preserve"> DJ, </w:t>
-      </w:r>
-      <w:r>
-        <w:rPr>
-          <w:rFonts w:ascii="Arial" w:hAnsi="Arial" w:cs="Arial"/>
-          <w:b/>
-        </w:rPr>
-        <w:t>Watts JC</w:t>
-      </w:r>
-      <w:r>
-        <w:rPr>
-          <w:rFonts w:ascii="Arial" w:hAnsi="Arial" w:cs="Arial"/>
-          <w:bCs/>
-        </w:rPr>
-        <w:t xml:space="preserve">, </w:t>
-      </w:r>
-      <w:proofErr w:type="spellStart"/>
-      <w:r>
-        <w:rPr>
-          <w:rFonts w:ascii="Arial" w:hAnsi="Arial" w:cs="Arial"/>
-          <w:bCs/>
-        </w:rPr>
-        <w:t>Hebets</w:t>
-      </w:r>
-      <w:proofErr w:type="spellEnd"/>
-      <w:r>
-        <w:rPr>
-          <w:rFonts w:ascii="Arial" w:hAnsi="Arial" w:cs="Arial"/>
-          <w:bCs/>
-        </w:rPr>
-        <w:t xml:space="preserve"> EA (</w:t>
-      </w:r>
-      <w:r>
-        <w:rPr>
-          <w:rFonts w:ascii="Arial" w:hAnsi="Arial" w:cs="Arial"/>
-          <w:b/>
-        </w:rPr>
-        <w:t>2022).</w:t>
-      </w:r>
-      <w:r>
-        <w:rPr>
-          <w:rFonts w:ascii="Arial" w:hAnsi="Arial" w:cs="Arial"/>
-          <w:bCs/>
-        </w:rPr>
-        <w:t xml:space="preserve"> Habitat complexity and complex signal function—exploring the role of ornamentation. </w:t>
-      </w:r>
-      <w:r>
-        <w:rPr>
-          <w:rFonts w:ascii="Arial" w:hAnsi="Arial" w:cs="Arial"/>
-          <w:bCs/>
           <w:i/>
           <w:iCs/>
         </w:rPr>
-        <w:t>Behavioral Ecology 33</w:t>
-      </w:r>
-      <w:r>
-        <w:rPr>
-          <w:rFonts w:ascii="Arial" w:hAnsi="Arial" w:cs="Arial"/>
-          <w:bCs/>
-        </w:rPr>
-        <w:t>(1):307-317.</w:t>
+      </w:pPr>
+      <w:r>
+        <w:rPr>
+          <w:rFonts w:ascii="Arial" w:hAnsi="Arial" w:cs="Arial"/>
+          <w:b/>
+        </w:rPr>
+        <w:t>Watts JC</w:t>
+      </w:r>
+      <w:r>
+        <w:rPr>
+          <w:rFonts w:ascii="Arial" w:hAnsi="Arial" w:cs="Arial"/>
+          <w:bCs/>
+        </w:rPr>
+        <w:t xml:space="preserve">, </w:t>
+      </w:r>
+      <w:proofErr w:type="spellStart"/>
+      <w:r>
+        <w:rPr>
+          <w:rFonts w:ascii="Arial" w:hAnsi="Arial" w:cs="Arial"/>
+          <w:bCs/>
+        </w:rPr>
+        <w:t>Hebets</w:t>
+      </w:r>
+      <w:proofErr w:type="spellEnd"/>
+      <w:r>
+        <w:rPr>
+          <w:rFonts w:ascii="Arial" w:hAnsi="Arial" w:cs="Arial"/>
+          <w:bCs/>
+        </w:rPr>
+        <w:t xml:space="preserve"> EA, </w:t>
+      </w:r>
+      <w:proofErr w:type="spellStart"/>
+      <w:r>
+        <w:rPr>
+          <w:rFonts w:ascii="Arial" w:hAnsi="Arial" w:cs="Arial"/>
+          <w:bCs/>
+        </w:rPr>
+        <w:t>Tenhumberg</w:t>
+      </w:r>
+      <w:proofErr w:type="spellEnd"/>
+      <w:r>
+        <w:rPr>
+          <w:rFonts w:ascii="Arial" w:hAnsi="Arial" w:cs="Arial"/>
+          <w:bCs/>
+        </w:rPr>
+        <w:t xml:space="preserve"> B (</w:t>
+      </w:r>
+      <w:r>
+        <w:rPr>
+          <w:rFonts w:ascii="Arial" w:hAnsi="Arial" w:cs="Arial"/>
+          <w:b/>
+        </w:rPr>
+        <w:t>In Press</w:t>
+      </w:r>
+      <w:r>
+        <w:rPr>
+          <w:rFonts w:ascii="Arial" w:hAnsi="Arial" w:cs="Arial"/>
+          <w:bCs/>
+        </w:rPr>
+        <w:t xml:space="preserve">) Mate sampling behavior determines the density-dependence of sexual selection. </w:t>
+      </w:r>
+      <w:r>
+        <w:rPr>
+          <w:rFonts w:ascii="Arial" w:hAnsi="Arial" w:cs="Arial"/>
+          <w:bCs/>
+          <w:i/>
+          <w:iCs/>
+        </w:rPr>
+        <w:t>The American Naturalist.</w:t>
       </w:r>
     </w:p>
     <w:p>
@@ -813,6 +808,92 @@
           <w:bCs/>
         </w:rPr>
       </w:pPr>
+      <w:proofErr w:type="spellStart"/>
+      <w:r>
+        <w:rPr>
+          <w:rFonts w:ascii="Arial" w:hAnsi="Arial" w:cs="Arial"/>
+          <w:bCs/>
+        </w:rPr>
+        <w:t>Wilgers</w:t>
+      </w:r>
+      <w:proofErr w:type="spellEnd"/>
+      <w:r>
+        <w:rPr>
+          <w:rFonts w:ascii="Arial" w:hAnsi="Arial" w:cs="Arial"/>
+          <w:bCs/>
+        </w:rPr>
+        <w:t xml:space="preserve"> DJ, </w:t>
+      </w:r>
+      <w:r>
+        <w:rPr>
+          <w:rFonts w:ascii="Arial" w:hAnsi="Arial" w:cs="Arial"/>
+          <w:b/>
+        </w:rPr>
+        <w:t>Watts JC</w:t>
+      </w:r>
+      <w:r>
+        <w:rPr>
+          <w:rFonts w:ascii="Arial" w:hAnsi="Arial" w:cs="Arial"/>
+          <w:bCs/>
+        </w:rPr>
+        <w:t xml:space="preserve">, </w:t>
+      </w:r>
+      <w:proofErr w:type="spellStart"/>
+      <w:r>
+        <w:rPr>
+          <w:rFonts w:ascii="Arial" w:hAnsi="Arial" w:cs="Arial"/>
+          <w:bCs/>
+        </w:rPr>
+        <w:t>Hebets</w:t>
+      </w:r>
+      <w:proofErr w:type="spellEnd"/>
+      <w:r>
+        <w:rPr>
+          <w:rFonts w:ascii="Arial" w:hAnsi="Arial" w:cs="Arial"/>
+          <w:bCs/>
+        </w:rPr>
+        <w:t xml:space="preserve"> EA (</w:t>
+      </w:r>
+      <w:r>
+        <w:rPr>
+          <w:rFonts w:ascii="Arial" w:hAnsi="Arial" w:cs="Arial"/>
+          <w:b/>
+        </w:rPr>
+        <w:t>2022).</w:t>
+      </w:r>
+      <w:r>
+        <w:rPr>
+          <w:rFonts w:ascii="Arial" w:hAnsi="Arial" w:cs="Arial"/>
+          <w:bCs/>
+        </w:rPr>
+        <w:t xml:space="preserve"> Habitat complexity and complex signal function—exploring the role of ornamentation. </w:t>
+      </w:r>
+      <w:r>
+        <w:rPr>
+          <w:rFonts w:ascii="Arial" w:hAnsi="Arial" w:cs="Arial"/>
+          <w:bCs/>
+          <w:i/>
+          <w:iCs/>
+        </w:rPr>
+        <w:t>Behavioral Ecology 33</w:t>
+      </w:r>
+      <w:r>
+        <w:rPr>
+          <w:rFonts w:ascii="Arial" w:hAnsi="Arial" w:cs="Arial"/>
+          <w:bCs/>
+        </w:rPr>
+        <w:t>(1):307-317.</w:t>
+      </w:r>
+    </w:p>
+    <w:p>
+      <w:pPr>
+        <w:spacing w:after="0" w:line="240" w:lineRule="auto"/>
+        <w:ind w:left="720" w:hanging="720"/>
+        <w:rPr>
+          <w:rFonts w:ascii="Arial" w:hAnsi="Arial" w:cs="Arial"/>
+          <w:bCs/>
+        </w:rPr>
+      </w:pPr>
       <w:r>
         <w:rPr>
           <w:rFonts w:ascii="Arial" w:hAnsi="Arial" w:cs="Arial"/>
@@ -834,7 +915,21 @@
           <w:rFonts w:ascii="Arial" w:hAnsi="Arial" w:cs="Arial"/>
           <w:bCs/>
         </w:rPr>
-        <w:t xml:space="preserve"> FG, </w:t>
+        <w:t xml:space="preserve"> FG</w:t>
+      </w:r>
+      <w:r>
+        <w:rPr>
+          <w:rFonts w:ascii="Arial" w:hAnsi="Arial" w:cs="Arial"/>
+          <w:bCs/>
+        </w:rPr>
+        <w:t>*</w:t>
+      </w:r>
+      <w:r>
+        <w:rPr>
+          <w:rFonts w:ascii="Arial" w:hAnsi="Arial" w:cs="Arial"/>
+          <w:bCs/>
+        </w:rPr>
+        <w:t xml:space="preserve">, </w:t>
       </w:r>
       <w:proofErr w:type="spellStart"/>
       <w:r>
@@ -850,7 +945,21 @@
           <w:rFonts w:ascii="Arial" w:hAnsi="Arial" w:cs="Arial"/>
           <w:bCs/>
         </w:rPr>
-        <w:t xml:space="preserve"> M, </w:t>
+        <w:t xml:space="preserve"> M</w:t>
+      </w:r>
+      <w:r>
+        <w:rPr>
+          <w:rFonts w:ascii="Arial" w:hAnsi="Arial" w:cs="Arial"/>
+          <w:bCs/>
+        </w:rPr>
+        <w:t>*</w:t>
+      </w:r>
+      <w:r>
+        <w:rPr>
+          <w:rFonts w:ascii="Arial" w:hAnsi="Arial" w:cs="Arial"/>
+          <w:bCs/>
+        </w:rPr>
+        <w:t xml:space="preserve">, </w:t>
       </w:r>
       <w:r>
         <w:rPr>
@@ -864,7 +973,21 @@
           <w:rFonts w:ascii="Arial" w:hAnsi="Arial" w:cs="Arial"/>
           <w:bCs/>
         </w:rPr>
-        <w:t xml:space="preserve">, Schoenberg D, </w:t>
+        <w:t>, Schoenberg D</w:t>
+      </w:r>
+      <w:r>
+        <w:rPr>
+          <w:rFonts w:ascii="Arial" w:hAnsi="Arial" w:cs="Arial"/>
+          <w:bCs/>
+        </w:rPr>
+        <w:t>*</w:t>
+      </w:r>
+      <w:r>
+        <w:rPr>
+          <w:rFonts w:ascii="Arial" w:hAnsi="Arial" w:cs="Arial"/>
+          <w:bCs/>
+        </w:rPr>
+        <w:t xml:space="preserve">, </w:t>
       </w:r>
       <w:proofErr w:type="spellStart"/>
       <w:r>
@@ -2186,6 +2309,7 @@
         <w:rPr>
           <w:rFonts w:ascii="Arial" w:hAnsi="Arial" w:cs="Arial"/>
         </w:rPr>
+        <w:lastRenderedPageBreak/>
         <w:t xml:space="preserve">Joyner ML, Ross CR, </w:t>
       </w:r>
       <w:r>
@@ -2328,7 +2452,6 @@
           <w:bCs/>
           <w:u w:val="single"/>
         </w:rPr>
-        <w:lastRenderedPageBreak/>
         <w:t xml:space="preserve">Articles in </w:t>
       </w:r>
       <w:r>
@@ -2347,101 +2470,6 @@
           <w:bCs/>
         </w:rPr>
         <w:t>:</w:t>
-      </w:r>
-    </w:p>
-    <w:p>
-      <w:pPr>
-        <w:spacing w:after="0" w:line="240" w:lineRule="auto"/>
-        <w:ind w:left="720" w:hanging="720"/>
-        <w:rPr>
-          <w:rFonts w:ascii="Arial" w:hAnsi="Arial" w:cs="Arial"/>
-          <w:bCs/>
-          <w:i/>
-          <w:iCs/>
-        </w:rPr>
-      </w:pPr>
-      <w:r>
-        <w:rPr>
-          <w:rFonts w:ascii="Arial" w:hAnsi="Arial" w:cs="Arial"/>
-          <w:b/>
-        </w:rPr>
-        <w:t>Watts JC</w:t>
-      </w:r>
-      <w:r>
-        <w:rPr>
-          <w:rFonts w:ascii="Arial" w:hAnsi="Arial" w:cs="Arial"/>
-          <w:bCs/>
-        </w:rPr>
-        <w:t xml:space="preserve">, </w:t>
-      </w:r>
-      <w:proofErr w:type="spellStart"/>
-      <w:r>
-        <w:rPr>
-          <w:rFonts w:ascii="Arial" w:hAnsi="Arial" w:cs="Arial"/>
-          <w:bCs/>
-        </w:rPr>
-        <w:t>Hebets</w:t>
-      </w:r>
-      <w:proofErr w:type="spellEnd"/>
-      <w:r>
-        <w:rPr>
-          <w:rFonts w:ascii="Arial" w:hAnsi="Arial" w:cs="Arial"/>
-          <w:bCs/>
-        </w:rPr>
-        <w:t xml:space="preserve"> EA, </w:t>
-      </w:r>
-      <w:proofErr w:type="spellStart"/>
-      <w:r>
-        <w:rPr>
-          <w:rFonts w:ascii="Arial" w:hAnsi="Arial" w:cs="Arial"/>
-          <w:bCs/>
-        </w:rPr>
-        <w:t>Tenhumberg</w:t>
-      </w:r>
-      <w:proofErr w:type="spellEnd"/>
-      <w:r>
-        <w:rPr>
-          <w:rFonts w:ascii="Arial" w:hAnsi="Arial" w:cs="Arial"/>
-          <w:bCs/>
-        </w:rPr>
-        <w:t xml:space="preserve"> B (</w:t>
-      </w:r>
-      <w:r>
-        <w:rPr>
-          <w:rFonts w:ascii="Arial" w:hAnsi="Arial" w:cs="Arial"/>
-          <w:b/>
-        </w:rPr>
-        <w:t xml:space="preserve">In </w:t>
-      </w:r>
-      <w:r>
-        <w:rPr>
-          <w:rFonts w:ascii="Arial" w:hAnsi="Arial" w:cs="Arial"/>
-          <w:b/>
-        </w:rPr>
-        <w:t>Revi</w:t>
-      </w:r>
-      <w:r>
-        <w:rPr>
-          <w:rFonts w:ascii="Arial" w:hAnsi="Arial" w:cs="Arial"/>
-          <w:b/>
-        </w:rPr>
-        <w:t>sion</w:t>
-      </w:r>
-      <w:r>
-        <w:rPr>
-          <w:rFonts w:ascii="Arial" w:hAnsi="Arial" w:cs="Arial"/>
-          <w:bCs/>
-        </w:rPr>
-        <w:t xml:space="preserve">) Mate sampling behavior determines the density-dependence of sexual selection. </w:t>
-      </w:r>
-      <w:r>
-        <w:rPr>
-          <w:rFonts w:ascii="Arial" w:hAnsi="Arial" w:cs="Arial"/>
-          <w:bCs/>
-          <w:i/>
-          <w:iCs/>
-        </w:rPr>
-        <w:t>The American Naturalist.</w:t>
       </w:r>
     </w:p>
     <w:p>
@@ -3472,6 +3500,7 @@
         </w:rPr>
         <w:t xml:space="preserve"> </w:t>
       </w:r>
+      <w:proofErr w:type="gramStart"/>
       <w:r>
         <w:rPr>
           <w:rFonts w:ascii="Arial" w:hAnsi="Arial" w:cs="Arial"/>
@@ -3488,7 +3517,17 @@
           <w:i/>
           <w:iCs/>
         </w:rPr>
-        <w:t>dicates undergraduate coauthor</w:t>
+        <w:t>dicates</w:t>
+      </w:r>
+      <w:proofErr w:type="gramEnd"/>
+      <w:r>
+        <w:rPr>
+          <w:rFonts w:ascii="Arial" w:hAnsi="Arial" w:cs="Arial"/>
+          <w:bCs/>
+          <w:i/>
+          <w:iCs/>
+        </w:rPr>
+        <w:t xml:space="preserve"> undergraduate coauthor</w:t>
       </w:r>
     </w:p>
     <w:tbl>
@@ -3529,7 +3568,7 @@
                 <w:rFonts w:ascii="Arial" w:hAnsi="Arial" w:cs="Arial"/>
                 <w:bCs/>
               </w:rPr>
-              <w:t>2020</w:t>
+              <w:t>2022</w:t>
             </w:r>
           </w:p>
         </w:tc>
@@ -3556,67 +3595,7 @@
                 <w:rFonts w:ascii="Arial" w:hAnsi="Arial" w:cs="Arial"/>
                 <w:bCs/>
               </w:rPr>
-              <w:t xml:space="preserve">, </w:t>
-            </w:r>
-            <w:proofErr w:type="spellStart"/>
-            <w:r>
-              <w:rPr>
-                <w:rFonts w:ascii="Arial" w:hAnsi="Arial" w:cs="Arial"/>
-                <w:bCs/>
-              </w:rPr>
-              <w:t>Hebets</w:t>
-            </w:r>
-            <w:proofErr w:type="spellEnd"/>
-            <w:r>
-              <w:rPr>
-                <w:rFonts w:ascii="Arial" w:hAnsi="Arial" w:cs="Arial"/>
-                <w:bCs/>
-              </w:rPr>
-              <w:t xml:space="preserve"> EA, </w:t>
-            </w:r>
-            <w:proofErr w:type="spellStart"/>
-            <w:r>
-              <w:rPr>
-                <w:rFonts w:ascii="Arial" w:hAnsi="Arial" w:cs="Arial"/>
-                <w:bCs/>
-              </w:rPr>
-              <w:t>Tenhumberg</w:t>
-            </w:r>
-            <w:proofErr w:type="spellEnd"/>
-            <w:r>
-              <w:rPr>
-                <w:rFonts w:ascii="Arial" w:hAnsi="Arial" w:cs="Arial"/>
-                <w:bCs/>
-              </w:rPr>
-              <w:t xml:space="preserve"> B. </w:t>
-            </w:r>
-            <w:r>
-              <w:rPr>
-                <w:rFonts w:ascii="Arial" w:hAnsi="Arial" w:cs="Arial"/>
-                <w:bCs/>
-              </w:rPr>
-              <w:t>Mate Sampling Behavior Determines the Density-Dependence of Sexual Selection</w:t>
-            </w:r>
-            <w:r>
-              <w:rPr>
-                <w:rFonts w:ascii="Arial" w:hAnsi="Arial" w:cs="Arial"/>
-                <w:bCs/>
-              </w:rPr>
-              <w:t>. Invited Oral Presentation, War</w:t>
-            </w:r>
-            <w:r>
-              <w:rPr>
-                <w:rFonts w:ascii="Arial" w:hAnsi="Arial" w:cs="Arial"/>
-                <w:bCs/>
-              </w:rPr>
-              <w:t>d</w:t>
-            </w:r>
-            <w:r>
-              <w:rPr>
-                <w:rFonts w:ascii="Arial" w:hAnsi="Arial" w:cs="Arial"/>
-                <w:bCs/>
-              </w:rPr>
-              <w:t>er Clyde Allee Symposium, Animal Behavior Society</w:t>
+              <w:t>, Fitzpatrick CF. The evolution of female ornaments through survival benefits in polygynous mating systems. Oral Presentation, Ecological Integration Symposium</w:t>
             </w:r>
           </w:p>
         </w:tc>
@@ -3641,7 +3620,7 @@
                 <w:rFonts w:ascii="Arial" w:hAnsi="Arial" w:cs="Arial"/>
                 <w:bCs/>
               </w:rPr>
-              <w:t>2019</w:t>
+              <w:t>2020</w:t>
             </w:r>
           </w:p>
         </w:tc>
@@ -3676,6 +3655,22 @@
                 <w:rFonts w:ascii="Arial" w:hAnsi="Arial" w:cs="Arial"/>
                 <w:bCs/>
               </w:rPr>
+              <w:t>Hebets</w:t>
+            </w:r>
+            <w:proofErr w:type="spellEnd"/>
+            <w:r>
+              <w:rPr>
+                <w:rFonts w:ascii="Arial" w:hAnsi="Arial" w:cs="Arial"/>
+                <w:bCs/>
+              </w:rPr>
+              <w:t xml:space="preserve"> EA, </w:t>
+            </w:r>
+            <w:proofErr w:type="spellStart"/>
+            <w:r>
+              <w:rPr>
+                <w:rFonts w:ascii="Arial" w:hAnsi="Arial" w:cs="Arial"/>
+                <w:bCs/>
+              </w:rPr>
               <w:t>Tenhumberg</w:t>
             </w:r>
             <w:proofErr w:type="spellEnd"/>
@@ -3691,21 +3686,28 @@
                 <w:rFonts w:ascii="Arial" w:hAnsi="Arial" w:cs="Arial"/>
                 <w:bCs/>
               </w:rPr>
-              <w:t>Optimal resource allocation and prolonged dormancy strategies in herbaceous plants</w:t>
-            </w:r>
-            <w:r>
-              <w:rPr>
-                <w:rFonts w:ascii="Arial" w:hAnsi="Arial" w:cs="Arial"/>
-                <w:bCs/>
-              </w:rPr>
-              <w:t xml:space="preserve">. Oral Presentation, </w:t>
-            </w:r>
-            <w:r>
-              <w:rPr>
-                <w:rFonts w:ascii="Arial" w:hAnsi="Arial" w:cs="Arial"/>
-                <w:bCs/>
-              </w:rPr>
-              <w:t>Ecological Society of America Annual Meeting</w:t>
+              <w:t>Mate Sampling Behavior Determines the Density-Dependence of Sexual Selection</w:t>
+            </w:r>
+            <w:r>
+              <w:rPr>
+                <w:rFonts w:ascii="Arial" w:hAnsi="Arial" w:cs="Arial"/>
+                <w:bCs/>
+              </w:rPr>
+              <w:t>. Invited Oral Presentation, War</w:t>
+            </w:r>
+            <w:r>
+              <w:rPr>
+                <w:rFonts w:ascii="Arial" w:hAnsi="Arial" w:cs="Arial"/>
+                <w:bCs/>
+              </w:rPr>
+              <w:t>d</w:t>
+            </w:r>
+            <w:r>
+              <w:rPr>
+                <w:rFonts w:ascii="Arial" w:hAnsi="Arial" w:cs="Arial"/>
+                <w:bCs/>
+              </w:rPr>
+              <w:t>er Clyde Allee Symposium, Animal Behavior Society</w:t>
             </w:r>
           </w:p>
         </w:tc>
@@ -3750,7 +3752,14 @@
                 <w:rFonts w:ascii="Arial" w:hAnsi="Arial" w:cs="Arial"/>
                 <w:b/>
               </w:rPr>
-              <w:t xml:space="preserve">Watts JC, </w:t>
+              <w:t>Watts JC</w:t>
+            </w:r>
+            <w:r>
+              <w:rPr>
+                <w:rFonts w:ascii="Arial" w:hAnsi="Arial" w:cs="Arial"/>
+                <w:bCs/>
+              </w:rPr>
+              <w:t xml:space="preserve">, </w:t>
             </w:r>
             <w:proofErr w:type="spellStart"/>
             <w:r>
@@ -3758,7 +3767,7 @@
                 <w:rFonts w:ascii="Arial" w:hAnsi="Arial" w:cs="Arial"/>
                 <w:bCs/>
               </w:rPr>
-              <w:t>Hebets</w:t>
+              <w:t>Tenhumberg</w:t>
             </w:r>
             <w:proofErr w:type="spellEnd"/>
             <w:r>
@@ -3766,23 +3775,28 @@
                 <w:rFonts w:ascii="Arial" w:hAnsi="Arial" w:cs="Arial"/>
                 <w:bCs/>
               </w:rPr>
-              <w:t xml:space="preserve"> EA, </w:t>
-            </w:r>
-            <w:proofErr w:type="spellStart"/>
-            <w:r>
-              <w:rPr>
-                <w:rFonts w:ascii="Arial" w:hAnsi="Arial" w:cs="Arial"/>
-                <w:bCs/>
-              </w:rPr>
-              <w:t>Tenhumberg</w:t>
-            </w:r>
-            <w:proofErr w:type="spellEnd"/>
-            <w:r>
-              <w:rPr>
-                <w:rFonts w:ascii="Arial" w:hAnsi="Arial" w:cs="Arial"/>
-                <w:bCs/>
-              </w:rPr>
-              <w:t xml:space="preserve"> B. Optimal mate choice behavior determines the density-dependence of sexual selection. Poster Presentation, The Evolution Conference</w:t>
+              <w:t xml:space="preserve"> B. </w:t>
+            </w:r>
+            <w:r>
+              <w:rPr>
+                <w:rFonts w:ascii="Arial" w:hAnsi="Arial" w:cs="Arial"/>
+                <w:bCs/>
+              </w:rPr>
+              <w:t>Optimal resource allocation and prolonged dormancy strategies in herbaceous plants</w:t>
+            </w:r>
+            <w:r>
+              <w:rPr>
+                <w:rFonts w:ascii="Arial" w:hAnsi="Arial" w:cs="Arial"/>
+                <w:bCs/>
+              </w:rPr>
+              <w:t xml:space="preserve">. Oral Presentation, </w:t>
+            </w:r>
+            <w:r>
+              <w:rPr>
+                <w:rFonts w:ascii="Arial" w:hAnsi="Arial" w:cs="Arial"/>
+                <w:bCs/>
+              </w:rPr>
+              <w:t>Ecological Society of America Annual Meeting</w:t>
             </w:r>
           </w:p>
         </w:tc>
@@ -3807,7 +3821,7 @@
                 <w:rFonts w:ascii="Arial" w:hAnsi="Arial" w:cs="Arial"/>
                 <w:bCs/>
               </w:rPr>
-              <w:t>2018</w:t>
+              <w:t>2019</w:t>
             </w:r>
           </w:p>
         </w:tc>
@@ -3827,18 +3841,29 @@
                 <w:rFonts w:ascii="Arial" w:hAnsi="Arial" w:cs="Arial"/>
                 <w:b/>
               </w:rPr>
-              <w:t>Watts JC</w:t>
-            </w:r>
-            <w:r>
-              <w:rPr>
-                <w:rFonts w:ascii="Arial" w:hAnsi="Arial" w:cs="Arial"/>
-              </w:rPr>
-              <w:t xml:space="preserve">, </w:t>
+              <w:t xml:space="preserve">Watts JC, </w:t>
             </w:r>
             <w:proofErr w:type="spellStart"/>
             <w:r>
               <w:rPr>
                 <w:rFonts w:ascii="Arial" w:hAnsi="Arial" w:cs="Arial"/>
+                <w:bCs/>
+              </w:rPr>
+              <w:t>Hebets</w:t>
+            </w:r>
+            <w:proofErr w:type="spellEnd"/>
+            <w:r>
+              <w:rPr>
+                <w:rFonts w:ascii="Arial" w:hAnsi="Arial" w:cs="Arial"/>
+                <w:bCs/>
+              </w:rPr>
+              <w:t xml:space="preserve"> EA, </w:t>
+            </w:r>
+            <w:proofErr w:type="spellStart"/>
+            <w:r>
+              <w:rPr>
+                <w:rFonts w:ascii="Arial" w:hAnsi="Arial" w:cs="Arial"/>
+                <w:bCs/>
               </w:rPr>
               <w:t>Tenhumberg</w:t>
             </w:r>
@@ -3846,22 +3871,9 @@
             <w:r>
               <w:rPr>
                 <w:rFonts w:ascii="Arial" w:hAnsi="Arial" w:cs="Arial"/>
-              </w:rPr>
-              <w:t xml:space="preserve"> B, </w:t>
-            </w:r>
-            <w:proofErr w:type="spellStart"/>
-            <w:r>
-              <w:rPr>
-                <w:rFonts w:ascii="Arial" w:hAnsi="Arial" w:cs="Arial"/>
-              </w:rPr>
-              <w:t>Hebets</w:t>
-            </w:r>
-            <w:proofErr w:type="spellEnd"/>
-            <w:r>
-              <w:rPr>
-                <w:rFonts w:ascii="Arial" w:hAnsi="Arial" w:cs="Arial"/>
-              </w:rPr>
-              <w:t xml:space="preserve"> EA. Geographic variation in male phenotype in relation to female mate choice. Oral Presentation, International Society of Behavioral Ecology</w:t>
+                <w:bCs/>
+              </w:rPr>
+              <w:t xml:space="preserve"> B. Optimal mate choice behavior determines the density-dependence of sexual selection. Poster Presentation, The Evolution Conference</w:t>
             </w:r>
           </w:p>
         </w:tc>
@@ -3940,13 +3952,7 @@
               <w:rPr>
                 <w:rFonts w:ascii="Arial" w:hAnsi="Arial" w:cs="Arial"/>
               </w:rPr>
-              <w:t xml:space="preserve"> EA. Geographic variation in male phenotype in relation to female mate choice. Oral Presentation, </w:t>
-            </w:r>
-            <w:r>
-              <w:rPr>
-                <w:rFonts w:ascii="Arial" w:hAnsi="Arial" w:cs="Arial"/>
-              </w:rPr>
-              <w:t>American Arachnological Society Meeting</w:t>
+              <w:t xml:space="preserve"> EA. Geographic variation in male phenotype in relation to female mate choice. Oral Presentation, International Society of Behavioral Ecology</w:t>
             </w:r>
           </w:p>
         </w:tc>
@@ -3972,6 +3978,91 @@
                 <w:bCs/>
               </w:rPr>
               <w:lastRenderedPageBreak/>
+              <w:t>2018</w:t>
+            </w:r>
+          </w:p>
+        </w:tc>
+        <w:tc>
+          <w:tcPr>
+            <w:tcW w:w="7820" w:type="dxa"/>
+          </w:tcPr>
+          <w:p>
+            <w:pPr>
+              <w:rPr>
+                <w:rFonts w:ascii="Arial" w:hAnsi="Arial" w:cs="Arial"/>
+                <w:bCs/>
+              </w:rPr>
+            </w:pPr>
+            <w:r>
+              <w:rPr>
+                <w:rFonts w:ascii="Arial" w:hAnsi="Arial" w:cs="Arial"/>
+                <w:b/>
+              </w:rPr>
+              <w:t>Watts JC</w:t>
+            </w:r>
+            <w:r>
+              <w:rPr>
+                <w:rFonts w:ascii="Arial" w:hAnsi="Arial" w:cs="Arial"/>
+              </w:rPr>
+              <w:t xml:space="preserve">, </w:t>
+            </w:r>
+            <w:proofErr w:type="spellStart"/>
+            <w:r>
+              <w:rPr>
+                <w:rFonts w:ascii="Arial" w:hAnsi="Arial" w:cs="Arial"/>
+              </w:rPr>
+              <w:t>Tenhumberg</w:t>
+            </w:r>
+            <w:proofErr w:type="spellEnd"/>
+            <w:r>
+              <w:rPr>
+                <w:rFonts w:ascii="Arial" w:hAnsi="Arial" w:cs="Arial"/>
+              </w:rPr>
+              <w:t xml:space="preserve"> B, </w:t>
+            </w:r>
+            <w:proofErr w:type="spellStart"/>
+            <w:r>
+              <w:rPr>
+                <w:rFonts w:ascii="Arial" w:hAnsi="Arial" w:cs="Arial"/>
+              </w:rPr>
+              <w:t>Hebets</w:t>
+            </w:r>
+            <w:proofErr w:type="spellEnd"/>
+            <w:r>
+              <w:rPr>
+                <w:rFonts w:ascii="Arial" w:hAnsi="Arial" w:cs="Arial"/>
+              </w:rPr>
+              <w:t xml:space="preserve"> EA. Geographic variation in male phenotype in relation to female mate choice. Oral Presentation, </w:t>
+            </w:r>
+            <w:r>
+              <w:rPr>
+                <w:rFonts w:ascii="Arial" w:hAnsi="Arial" w:cs="Arial"/>
+              </w:rPr>
+              <w:t>American Arachnological Society Meeting</w:t>
+            </w:r>
+          </w:p>
+        </w:tc>
+      </w:tr>
+      <w:tr>
+        <w:trPr>
+          <w:trHeight w:val="360"/>
+        </w:trPr>
+        <w:tc>
+          <w:tcPr>
+            <w:tcW w:w="1530" w:type="dxa"/>
+          </w:tcPr>
+          <w:p>
+            <w:pPr>
+              <w:rPr>
+                <w:rFonts w:ascii="Arial" w:hAnsi="Arial" w:cs="Arial"/>
+                <w:bCs/>
+              </w:rPr>
+            </w:pPr>
+            <w:r>
+              <w:rPr>
+                <w:rFonts w:ascii="Arial" w:hAnsi="Arial" w:cs="Arial"/>
+                <w:bCs/>
+              </w:rPr>
               <w:t>2016</w:t>
             </w:r>
           </w:p>
@@ -5486,7 +5577,7 @@
                 <w:rFonts w:ascii="Arial" w:hAnsi="Arial" w:cs="Arial"/>
                 <w:bCs/>
               </w:rPr>
-              <w:t>2018</w:t>
+              <w:t>2022</w:t>
             </w:r>
           </w:p>
         </w:tc>
@@ -5502,21 +5593,33 @@
                 <w:bCs/>
               </w:rPr>
             </w:pPr>
-            <w:proofErr w:type="spellStart"/>
-            <w:r>
-              <w:rPr>
-                <w:rFonts w:ascii="Arial" w:hAnsi="Arial" w:cs="Arial"/>
-                <w:bCs/>
-              </w:rPr>
-              <w:t>SciComm</w:t>
-            </w:r>
-            <w:proofErr w:type="spellEnd"/>
-            <w:r>
-              <w:rPr>
-                <w:rFonts w:ascii="Arial" w:hAnsi="Arial" w:cs="Arial"/>
-                <w:bCs/>
-              </w:rPr>
-              <w:t xml:space="preserve"> 2018 Science Festival, Nebraska State Museum</w:t>
+            <w:r>
+              <w:rPr>
+                <w:rFonts w:ascii="Arial" w:hAnsi="Arial" w:cs="Arial"/>
+                <w:bCs/>
+              </w:rPr>
+              <w:t>Ecology, Evolution, and Behavior Interd</w:t>
+            </w:r>
+            <w:r>
+              <w:rPr>
+                <w:rFonts w:ascii="Arial" w:hAnsi="Arial" w:cs="Arial"/>
+                <w:bCs/>
+              </w:rPr>
+              <w:t xml:space="preserve">isciplinary Degree Program Seminar Series, </w:t>
+            </w:r>
+            <w:r>
+              <w:rPr>
+                <w:rFonts w:ascii="Arial" w:hAnsi="Arial" w:cs="Arial"/>
+                <w:bCs/>
+              </w:rPr>
+              <w:t xml:space="preserve">Texas A&amp;M </w:t>
+            </w:r>
+            <w:r>
+              <w:rPr>
+                <w:rFonts w:ascii="Arial" w:hAnsi="Arial" w:cs="Arial"/>
+                <w:bCs/>
+              </w:rPr>
+              <w:t>University; Organizing Committee Member</w:t>
             </w:r>
           </w:p>
         </w:tc>
@@ -5542,7 +5645,7 @@
                 <w:rFonts w:ascii="Arial" w:hAnsi="Arial" w:cs="Arial"/>
                 <w:bCs/>
               </w:rPr>
-              <w:t>2017</w:t>
+              <w:t>2018</w:t>
             </w:r>
           </w:p>
         </w:tc>
@@ -5558,23 +5661,21 @@
                 <w:bCs/>
               </w:rPr>
             </w:pPr>
-            <w:r>
-              <w:rPr>
-                <w:rFonts w:ascii="Arial" w:hAnsi="Arial" w:cs="Arial"/>
-              </w:rPr>
-              <w:t>“</w:t>
-            </w:r>
-            <w:r>
-              <w:rPr>
-                <w:rFonts w:ascii="Arial" w:hAnsi="Arial" w:cs="Arial"/>
-              </w:rPr>
-              <w:t xml:space="preserve">Eight-Legged Encounters” Science Outreach Program, </w:t>
-            </w:r>
-            <w:r>
-              <w:rPr>
-                <w:rFonts w:ascii="Arial" w:hAnsi="Arial" w:cs="Arial"/>
-              </w:rPr>
-              <w:t>Toledo Zoo</w:t>
+            <w:proofErr w:type="spellStart"/>
+            <w:r>
+              <w:rPr>
+                <w:rFonts w:ascii="Arial" w:hAnsi="Arial" w:cs="Arial"/>
+                <w:bCs/>
+              </w:rPr>
+              <w:t>SciComm</w:t>
+            </w:r>
+            <w:proofErr w:type="spellEnd"/>
+            <w:r>
+              <w:rPr>
+                <w:rFonts w:ascii="Arial" w:hAnsi="Arial" w:cs="Arial"/>
+                <w:bCs/>
+              </w:rPr>
+              <w:t xml:space="preserve"> 2018 Science Festival, Nebraska State Museum</w:t>
             </w:r>
           </w:p>
         </w:tc>
@@ -5600,6 +5701,65 @@
                 <w:rFonts w:ascii="Arial" w:hAnsi="Arial" w:cs="Arial"/>
                 <w:bCs/>
               </w:rPr>
+              <w:lastRenderedPageBreak/>
+              <w:t>2017</w:t>
+            </w:r>
+          </w:p>
+        </w:tc>
+        <w:tc>
+          <w:tcPr>
+            <w:tcW w:w="7735" w:type="dxa"/>
+          </w:tcPr>
+          <w:p>
+            <w:pPr>
+              <w:contextualSpacing/>
+              <w:rPr>
+                <w:rFonts w:ascii="Arial" w:hAnsi="Arial" w:cs="Arial"/>
+                <w:bCs/>
+              </w:rPr>
+            </w:pPr>
+            <w:r>
+              <w:rPr>
+                <w:rFonts w:ascii="Arial" w:hAnsi="Arial" w:cs="Arial"/>
+              </w:rPr>
+              <w:t>“</w:t>
+            </w:r>
+            <w:r>
+              <w:rPr>
+                <w:rFonts w:ascii="Arial" w:hAnsi="Arial" w:cs="Arial"/>
+              </w:rPr>
+              <w:t xml:space="preserve">Eight-Legged Encounters” Science Outreach Program, </w:t>
+            </w:r>
+            <w:r>
+              <w:rPr>
+                <w:rFonts w:ascii="Arial" w:hAnsi="Arial" w:cs="Arial"/>
+              </w:rPr>
+              <w:t>Toledo Zoo</w:t>
+            </w:r>
+          </w:p>
+        </w:tc>
+      </w:tr>
+      <w:tr>
+        <w:trPr>
+          <w:trHeight w:val="360"/>
+        </w:trPr>
+        <w:tc>
+          <w:tcPr>
+            <w:tcW w:w="1615" w:type="dxa"/>
+          </w:tcPr>
+          <w:p>
+            <w:pPr>
+              <w:contextualSpacing/>
+              <w:rPr>
+                <w:rFonts w:ascii="Arial" w:hAnsi="Arial" w:cs="Arial"/>
+                <w:bCs/>
+              </w:rPr>
+            </w:pPr>
+            <w:r>
+              <w:rPr>
+                <w:rFonts w:ascii="Arial" w:hAnsi="Arial" w:cs="Arial"/>
+                <w:bCs/>
+              </w:rPr>
               <w:t>2017</w:t>
             </w:r>
           </w:p>
@@ -5652,7 +5812,6 @@
                 <w:rFonts w:ascii="Arial" w:hAnsi="Arial" w:cs="Arial"/>
                 <w:bCs/>
               </w:rPr>
-              <w:lastRenderedPageBreak/>
               <w:t>2016</w:t>
             </w:r>
           </w:p>

</xml_diff>

<commit_message>
Update Research Page and CV
</commit_message>
<xml_diff>
--- a/assets/files/Watts_CV_2022.docx
+++ b/assets/files/Watts_CV_2022.docx
@@ -1,6 +1,6 @@
 
 <file path=word/document.xml><?xml version="1.0" encoding="utf-8"?>
-<w:document xmlns:wpc="http://schemas.microsoft.com/office/word/2010/wordprocessingCanvas" xmlns:cx="http://schemas.microsoft.com/office/drawing/2014/chartex" xmlns:cx1="http://schemas.microsoft.com/office/drawing/2015/9/8/chartex" xmlns:cx2="http://schemas.microsoft.com/office/drawing/2015/10/21/chartex" xmlns:cx3="http://schemas.microsoft.com/office/drawing/2016/5/9/chartex" xmlns:cx4="http://schemas.microsoft.com/office/drawing/2016/5/10/chartex" xmlns:cx5="http://schemas.microsoft.com/office/drawing/2016/5/11/chartex" xmlns:cx6="http://schemas.microsoft.com/office/drawing/2016/5/12/chartex" xmlns:cx7="http://schemas.microsoft.com/office/drawing/2016/5/13/chartex" xmlns:cx8="http://schemas.microsoft.com/office/drawing/2016/5/14/chartex" xmlns:mc="http://schemas.openxmlformats.org/markup-compatibility/2006" xmlns:aink="http://schemas.microsoft.com/office/drawing/2016/ink" xmlns:am3d="http://schemas.microsoft.com/office/drawing/2017/model3d" xmlns:o="urn:schemas-microsoft-com:office:office" xmlns:r="http://schemas.openxmlformats.org/officeDocument/2006/relationships" xmlns:m="http://schemas.openxmlformats.org/officeDocument/2006/math" xmlns:v="urn:schemas-microsoft-com:vml" xmlns:wp14="http://schemas.microsoft.com/office/word/2010/wordprocessingDrawing" xmlns:wp="http://schemas.openxmlformats.org/drawingml/2006/wordprocessingDrawing" xmlns:w10="urn:schemas-microsoft-com:office:word" xmlns:w="http://schemas.openxmlformats.org/wordprocessingml/2006/main" xmlns:w14="http://schemas.microsoft.com/office/word/2010/wordml" xmlns:w15="http://schemas.microsoft.com/office/word/2012/wordml" xmlns:w16cex="http://schemas.microsoft.com/office/word/2018/wordml/cex" xmlns:w16cid="http://schemas.microsoft.com/office/word/2016/wordml/cid" xmlns:w16="http://schemas.microsoft.com/office/word/2018/wordml" xmlns:w16sdtdh="http://schemas.microsoft.com/office/word/2020/wordml/sdtdatahash" xmlns:w16se="http://schemas.microsoft.com/office/word/2015/wordml/symex" xmlns:wpg="http://schemas.microsoft.com/office/word/2010/wordprocessingGroup" xmlns:wpi="http://schemas.microsoft.com/office/word/2010/wordprocessingInk" xmlns:wne="http://schemas.microsoft.com/office/word/2006/wordml" xmlns:wps="http://schemas.microsoft.com/office/word/2010/wordprocessingShape" mc:Ignorable="w14 w15 w16se w16cid w16 w16cex w16sdtdh wp14">
+<w:document xmlns:wpc="http://schemas.microsoft.com/office/word/2010/wordprocessingCanvas" xmlns:cx="http://schemas.microsoft.com/office/drawing/2014/chartex" xmlns:cx1="http://schemas.microsoft.com/office/drawing/2015/9/8/chartex" xmlns:cx2="http://schemas.microsoft.com/office/drawing/2015/10/21/chartex" xmlns:cx3="http://schemas.microsoft.com/office/drawing/2016/5/9/chartex" xmlns:cx4="http://schemas.microsoft.com/office/drawing/2016/5/10/chartex" xmlns:cx5="http://schemas.microsoft.com/office/drawing/2016/5/11/chartex" xmlns:cx6="http://schemas.microsoft.com/office/drawing/2016/5/12/chartex" xmlns:cx7="http://schemas.microsoft.com/office/drawing/2016/5/13/chartex" xmlns:cx8="http://schemas.microsoft.com/office/drawing/2016/5/14/chartex" xmlns:mc="http://schemas.openxmlformats.org/markup-compatibility/2006" xmlns:aink="http://schemas.microsoft.com/office/drawing/2016/ink" xmlns:am3d="http://schemas.microsoft.com/office/drawing/2017/model3d" xmlns:o="urn:schemas-microsoft-com:office:office" xmlns:oel="http://schemas.microsoft.com/office/2019/extlst" xmlns:r="http://schemas.openxmlformats.org/officeDocument/2006/relationships" xmlns:m="http://schemas.openxmlformats.org/officeDocument/2006/math" xmlns:v="urn:schemas-microsoft-com:vml" xmlns:wp14="http://schemas.microsoft.com/office/word/2010/wordprocessingDrawing" xmlns:wp="http://schemas.openxmlformats.org/drawingml/2006/wordprocessingDrawing" xmlns:w10="urn:schemas-microsoft-com:office:word" xmlns:w="http://schemas.openxmlformats.org/wordprocessingml/2006/main" xmlns:w14="http://schemas.microsoft.com/office/word/2010/wordml" xmlns:w15="http://schemas.microsoft.com/office/word/2012/wordml" xmlns:w16cex="http://schemas.microsoft.com/office/word/2018/wordml/cex" xmlns:w16cid="http://schemas.microsoft.com/office/word/2016/wordml/cid" xmlns:w16="http://schemas.microsoft.com/office/word/2018/wordml" xmlns:w16sdtdh="http://schemas.microsoft.com/office/word/2020/wordml/sdtdatahash" xmlns:w16se="http://schemas.microsoft.com/office/word/2015/wordml/symex" xmlns:wpg="http://schemas.microsoft.com/office/word/2010/wordprocessingGroup" xmlns:wpi="http://schemas.microsoft.com/office/word/2010/wordprocessingInk" xmlns:wne="http://schemas.microsoft.com/office/word/2006/wordml" xmlns:wps="http://schemas.microsoft.com/office/word/2010/wordprocessingShape" mc:Ignorable="w14 w15 w16se w16cid w16 w16cex w16sdtdh wp14">
   <w:body>
     <w:p>
       <w:pPr>
@@ -2525,7 +2525,7 @@
           <w:i/>
           <w:iCs/>
         </w:rPr>
-        <w:t>April</w:t>
+        <w:t>August</w:t>
       </w:r>
       <w:r>
         <w:rPr>
@@ -2619,7 +2619,7 @@
           <w:bCs/>
           <w:i/>
         </w:rPr>
-        <w:t>June</w:t>
+        <w:t>December</w:t>
       </w:r>
       <w:r>
         <w:rPr>
@@ -4324,14 +4324,14 @@
               <w:rPr>
                 <w:rFonts w:ascii="Arial" w:hAnsi="Arial" w:cs="Arial"/>
               </w:rPr>
-              <w:t xml:space="preserve">Diel patterns of courtship in the </w:t>
+              <w:t xml:space="preserve">Diel patterns of courtship in </w:t>
             </w:r>
             <w:proofErr w:type="spellStart"/>
             <w:r>
               <w:rPr>
                 <w:rFonts w:ascii="Arial" w:hAnsi="Arial" w:cs="Arial"/>
               </w:rPr>
-              <w:t>subsocial</w:t>
+              <w:t>the subsocial</w:t>
             </w:r>
             <w:proofErr w:type="spellEnd"/>
             <w:r>
@@ -5605,21 +5605,7 @@
                 <w:rFonts w:ascii="Arial" w:hAnsi="Arial" w:cs="Arial"/>
                 <w:bCs/>
               </w:rPr>
-              <w:t xml:space="preserve">isciplinary Degree Program Seminar Series, </w:t>
-            </w:r>
-            <w:r>
-              <w:rPr>
-                <w:rFonts w:ascii="Arial" w:hAnsi="Arial" w:cs="Arial"/>
-                <w:bCs/>
-              </w:rPr>
-              <w:t xml:space="preserve">Texas A&amp;M </w:t>
-            </w:r>
-            <w:r>
-              <w:rPr>
-                <w:rFonts w:ascii="Arial" w:hAnsi="Arial" w:cs="Arial"/>
-                <w:bCs/>
-              </w:rPr>
-              <w:t>University; Organizing Committee Member</w:t>
+              <w:t>isciplinary Degree Program Seminar Series, Texas A&amp;M University; Organizing Committee Member</w:t>
             </w:r>
           </w:p>
         </w:tc>
@@ -6346,7 +6332,7 @@
 </file>
 
 <file path=word/endnotes.xml><?xml version="1.0" encoding="utf-8"?>
-<w:endnotes xmlns:wpc="http://schemas.microsoft.com/office/word/2010/wordprocessingCanvas" xmlns:cx="http://schemas.microsoft.com/office/drawing/2014/chartex" xmlns:cx1="http://schemas.microsoft.com/office/drawing/2015/9/8/chartex" xmlns:cx2="http://schemas.microsoft.com/office/drawing/2015/10/21/chartex" xmlns:cx3="http://schemas.microsoft.com/office/drawing/2016/5/9/chartex" xmlns:cx4="http://schemas.microsoft.com/office/drawing/2016/5/10/chartex" xmlns:cx5="http://schemas.microsoft.com/office/drawing/2016/5/11/chartex" xmlns:cx6="http://schemas.microsoft.com/office/drawing/2016/5/12/chartex" xmlns:cx7="http://schemas.microsoft.com/office/drawing/2016/5/13/chartex" xmlns:cx8="http://schemas.microsoft.com/office/drawing/2016/5/14/chartex" xmlns:mc="http://schemas.openxmlformats.org/markup-compatibility/2006" xmlns:aink="http://schemas.microsoft.com/office/drawing/2016/ink" xmlns:am3d="http://schemas.microsoft.com/office/drawing/2017/model3d" xmlns:o="urn:schemas-microsoft-com:office:office" xmlns:r="http://schemas.openxmlformats.org/officeDocument/2006/relationships" xmlns:m="http://schemas.openxmlformats.org/officeDocument/2006/math" xmlns:v="urn:schemas-microsoft-com:vml" xmlns:wp14="http://schemas.microsoft.com/office/word/2010/wordprocessingDrawing" xmlns:wp="http://schemas.openxmlformats.org/drawingml/2006/wordprocessingDrawing" xmlns:w10="urn:schemas-microsoft-com:office:word" xmlns:w="http://schemas.openxmlformats.org/wordprocessingml/2006/main" xmlns:w14="http://schemas.microsoft.com/office/word/2010/wordml" xmlns:w15="http://schemas.microsoft.com/office/word/2012/wordml" xmlns:w16cex="http://schemas.microsoft.com/office/word/2018/wordml/cex" xmlns:w16cid="http://schemas.microsoft.com/office/word/2016/wordml/cid" xmlns:w16="http://schemas.microsoft.com/office/word/2018/wordml" xmlns:w16sdtdh="http://schemas.microsoft.com/office/word/2020/wordml/sdtdatahash" xmlns:w16se="http://schemas.microsoft.com/office/word/2015/wordml/symex" xmlns:wpg="http://schemas.microsoft.com/office/word/2010/wordprocessingGroup" xmlns:wpi="http://schemas.microsoft.com/office/word/2010/wordprocessingInk" xmlns:wne="http://schemas.microsoft.com/office/word/2006/wordml" xmlns:wps="http://schemas.microsoft.com/office/word/2010/wordprocessingShape" mc:Ignorable="w14 w15 w16se w16cid w16 w16cex w16sdtdh wp14">
+<w:endnotes xmlns:wpc="http://schemas.microsoft.com/office/word/2010/wordprocessingCanvas" xmlns:cx="http://schemas.microsoft.com/office/drawing/2014/chartex" xmlns:cx1="http://schemas.microsoft.com/office/drawing/2015/9/8/chartex" xmlns:cx2="http://schemas.microsoft.com/office/drawing/2015/10/21/chartex" xmlns:cx3="http://schemas.microsoft.com/office/drawing/2016/5/9/chartex" xmlns:cx4="http://schemas.microsoft.com/office/drawing/2016/5/10/chartex" xmlns:cx5="http://schemas.microsoft.com/office/drawing/2016/5/11/chartex" xmlns:cx6="http://schemas.microsoft.com/office/drawing/2016/5/12/chartex" xmlns:cx7="http://schemas.microsoft.com/office/drawing/2016/5/13/chartex" xmlns:cx8="http://schemas.microsoft.com/office/drawing/2016/5/14/chartex" xmlns:mc="http://schemas.openxmlformats.org/markup-compatibility/2006" xmlns:aink="http://schemas.microsoft.com/office/drawing/2016/ink" xmlns:am3d="http://schemas.microsoft.com/office/drawing/2017/model3d" xmlns:o="urn:schemas-microsoft-com:office:office" xmlns:oel="http://schemas.microsoft.com/office/2019/extlst" xmlns:r="http://schemas.openxmlformats.org/officeDocument/2006/relationships" xmlns:m="http://schemas.openxmlformats.org/officeDocument/2006/math" xmlns:v="urn:schemas-microsoft-com:vml" xmlns:wp14="http://schemas.microsoft.com/office/word/2010/wordprocessingDrawing" xmlns:wp="http://schemas.openxmlformats.org/drawingml/2006/wordprocessingDrawing" xmlns:w10="urn:schemas-microsoft-com:office:word" xmlns:w="http://schemas.openxmlformats.org/wordprocessingml/2006/main" xmlns:w14="http://schemas.microsoft.com/office/word/2010/wordml" xmlns:w15="http://schemas.microsoft.com/office/word/2012/wordml" xmlns:w16cex="http://schemas.microsoft.com/office/word/2018/wordml/cex" xmlns:w16cid="http://schemas.microsoft.com/office/word/2016/wordml/cid" xmlns:w16="http://schemas.microsoft.com/office/word/2018/wordml" xmlns:w16sdtdh="http://schemas.microsoft.com/office/word/2020/wordml/sdtdatahash" xmlns:w16se="http://schemas.microsoft.com/office/word/2015/wordml/symex" xmlns:wpg="http://schemas.microsoft.com/office/word/2010/wordprocessingGroup" xmlns:wpi="http://schemas.microsoft.com/office/word/2010/wordprocessingInk" xmlns:wne="http://schemas.microsoft.com/office/word/2006/wordml" xmlns:wps="http://schemas.microsoft.com/office/word/2010/wordprocessingShape" mc:Ignorable="w14 w15 w16se w16cid w16 w16cex w16sdtdh wp14">
   <w:endnote w:type="separator" w:id="-1">
     <w:p>
       <w:pPr>
@@ -6371,7 +6357,7 @@
 </file>
 
 <file path=word/footnotes.xml><?xml version="1.0" encoding="utf-8"?>
-<w:footnotes xmlns:wpc="http://schemas.microsoft.com/office/word/2010/wordprocessingCanvas" xmlns:cx="http://schemas.microsoft.com/office/drawing/2014/chartex" xmlns:cx1="http://schemas.microsoft.com/office/drawing/2015/9/8/chartex" xmlns:cx2="http://schemas.microsoft.com/office/drawing/2015/10/21/chartex" xmlns:cx3="http://schemas.microsoft.com/office/drawing/2016/5/9/chartex" xmlns:cx4="http://schemas.microsoft.com/office/drawing/2016/5/10/chartex" xmlns:cx5="http://schemas.microsoft.com/office/drawing/2016/5/11/chartex" xmlns:cx6="http://schemas.microsoft.com/office/drawing/2016/5/12/chartex" xmlns:cx7="http://schemas.microsoft.com/office/drawing/2016/5/13/chartex" xmlns:cx8="http://schemas.microsoft.com/office/drawing/2016/5/14/chartex" xmlns:mc="http://schemas.openxmlformats.org/markup-compatibility/2006" xmlns:aink="http://schemas.microsoft.com/office/drawing/2016/ink" xmlns:am3d="http://schemas.microsoft.com/office/drawing/2017/model3d" xmlns:o="urn:schemas-microsoft-com:office:office" xmlns:r="http://schemas.openxmlformats.org/officeDocument/2006/relationships" xmlns:m="http://schemas.openxmlformats.org/officeDocument/2006/math" xmlns:v="urn:schemas-microsoft-com:vml" xmlns:wp14="http://schemas.microsoft.com/office/word/2010/wordprocessingDrawing" xmlns:wp="http://schemas.openxmlformats.org/drawingml/2006/wordprocessingDrawing" xmlns:w10="urn:schemas-microsoft-com:office:word" xmlns:w="http://schemas.openxmlformats.org/wordprocessingml/2006/main" xmlns:w14="http://schemas.microsoft.com/office/word/2010/wordml" xmlns:w15="http://schemas.microsoft.com/office/word/2012/wordml" xmlns:w16cex="http://schemas.microsoft.com/office/word/2018/wordml/cex" xmlns:w16cid="http://schemas.microsoft.com/office/word/2016/wordml/cid" xmlns:w16="http://schemas.microsoft.com/office/word/2018/wordml" xmlns:w16sdtdh="http://schemas.microsoft.com/office/word/2020/wordml/sdtdatahash" xmlns:w16se="http://schemas.microsoft.com/office/word/2015/wordml/symex" xmlns:wpg="http://schemas.microsoft.com/office/word/2010/wordprocessingGroup" xmlns:wpi="http://schemas.microsoft.com/office/word/2010/wordprocessingInk" xmlns:wne="http://schemas.microsoft.com/office/word/2006/wordml" xmlns:wps="http://schemas.microsoft.com/office/word/2010/wordprocessingShape" mc:Ignorable="w14 w15 w16se w16cid w16 w16cex w16sdtdh wp14">
+<w:footnotes xmlns:wpc="http://schemas.microsoft.com/office/word/2010/wordprocessingCanvas" xmlns:cx="http://schemas.microsoft.com/office/drawing/2014/chartex" xmlns:cx1="http://schemas.microsoft.com/office/drawing/2015/9/8/chartex" xmlns:cx2="http://schemas.microsoft.com/office/drawing/2015/10/21/chartex" xmlns:cx3="http://schemas.microsoft.com/office/drawing/2016/5/9/chartex" xmlns:cx4="http://schemas.microsoft.com/office/drawing/2016/5/10/chartex" xmlns:cx5="http://schemas.microsoft.com/office/drawing/2016/5/11/chartex" xmlns:cx6="http://schemas.microsoft.com/office/drawing/2016/5/12/chartex" xmlns:cx7="http://schemas.microsoft.com/office/drawing/2016/5/13/chartex" xmlns:cx8="http://schemas.microsoft.com/office/drawing/2016/5/14/chartex" xmlns:mc="http://schemas.openxmlformats.org/markup-compatibility/2006" xmlns:aink="http://schemas.microsoft.com/office/drawing/2016/ink" xmlns:am3d="http://schemas.microsoft.com/office/drawing/2017/model3d" xmlns:o="urn:schemas-microsoft-com:office:office" xmlns:oel="http://schemas.microsoft.com/office/2019/extlst" xmlns:r="http://schemas.openxmlformats.org/officeDocument/2006/relationships" xmlns:m="http://schemas.openxmlformats.org/officeDocument/2006/math" xmlns:v="urn:schemas-microsoft-com:vml" xmlns:wp14="http://schemas.microsoft.com/office/word/2010/wordprocessingDrawing" xmlns:wp="http://schemas.openxmlformats.org/drawingml/2006/wordprocessingDrawing" xmlns:w10="urn:schemas-microsoft-com:office:word" xmlns:w="http://schemas.openxmlformats.org/wordprocessingml/2006/main" xmlns:w14="http://schemas.microsoft.com/office/word/2010/wordml" xmlns:w15="http://schemas.microsoft.com/office/word/2012/wordml" xmlns:w16cex="http://schemas.microsoft.com/office/word/2018/wordml/cex" xmlns:w16cid="http://schemas.microsoft.com/office/word/2016/wordml/cid" xmlns:w16="http://schemas.microsoft.com/office/word/2018/wordml" xmlns:w16sdtdh="http://schemas.microsoft.com/office/word/2020/wordml/sdtdatahash" xmlns:w16se="http://schemas.microsoft.com/office/word/2015/wordml/symex" xmlns:wpg="http://schemas.microsoft.com/office/word/2010/wordprocessingGroup" xmlns:wpi="http://schemas.microsoft.com/office/word/2010/wordprocessingInk" xmlns:wne="http://schemas.microsoft.com/office/word/2006/wordml" xmlns:wps="http://schemas.microsoft.com/office/word/2010/wordprocessingShape" mc:Ignorable="w14 w15 w16se w16cid w16 w16cex w16sdtdh wp14">
   <w:footnote w:type="separator" w:id="-1">
     <w:p>
       <w:pPr>
@@ -6396,7 +6382,7 @@
 </file>
 
 <file path=word/numbering.xml><?xml version="1.0" encoding="utf-8"?>
-<w:numbering xmlns:wpc="http://schemas.microsoft.com/office/word/2010/wordprocessingCanvas" xmlns:cx="http://schemas.microsoft.com/office/drawing/2014/chartex" xmlns:cx1="http://schemas.microsoft.com/office/drawing/2015/9/8/chartex" xmlns:cx2="http://schemas.microsoft.com/office/drawing/2015/10/21/chartex" xmlns:cx3="http://schemas.microsoft.com/office/drawing/2016/5/9/chartex" xmlns:cx4="http://schemas.microsoft.com/office/drawing/2016/5/10/chartex" xmlns:cx5="http://schemas.microsoft.com/office/drawing/2016/5/11/chartex" xmlns:cx6="http://schemas.microsoft.com/office/drawing/2016/5/12/chartex" xmlns:cx7="http://schemas.microsoft.com/office/drawing/2016/5/13/chartex" xmlns:cx8="http://schemas.microsoft.com/office/drawing/2016/5/14/chartex" xmlns:mc="http://schemas.openxmlformats.org/markup-compatibility/2006" xmlns:aink="http://schemas.microsoft.com/office/drawing/2016/ink" xmlns:am3d="http://schemas.microsoft.com/office/drawing/2017/model3d" xmlns:o="urn:schemas-microsoft-com:office:office" xmlns:r="http://schemas.openxmlformats.org/officeDocument/2006/relationships" xmlns:m="http://schemas.openxmlformats.org/officeDocument/2006/math" xmlns:v="urn:schemas-microsoft-com:vml" xmlns:wp14="http://schemas.microsoft.com/office/word/2010/wordprocessingDrawing" xmlns:wp="http://schemas.openxmlformats.org/drawingml/2006/wordprocessingDrawing" xmlns:w10="urn:schemas-microsoft-com:office:word" xmlns:w="http://schemas.openxmlformats.org/wordprocessingml/2006/main" xmlns:w14="http://schemas.microsoft.com/office/word/2010/wordml" xmlns:w15="http://schemas.microsoft.com/office/word/2012/wordml" xmlns:w16cex="http://schemas.microsoft.com/office/word/2018/wordml/cex" xmlns:w16cid="http://schemas.microsoft.com/office/word/2016/wordml/cid" xmlns:w16="http://schemas.microsoft.com/office/word/2018/wordml" xmlns:w16sdtdh="http://schemas.microsoft.com/office/word/2020/wordml/sdtdatahash" xmlns:w16se="http://schemas.microsoft.com/office/word/2015/wordml/symex" xmlns:wpg="http://schemas.microsoft.com/office/word/2010/wordprocessingGroup" xmlns:wpi="http://schemas.microsoft.com/office/word/2010/wordprocessingInk" xmlns:wne="http://schemas.microsoft.com/office/word/2006/wordml" xmlns:wps="http://schemas.microsoft.com/office/word/2010/wordprocessingShape" mc:Ignorable="w14 w15 w16se w16cid w16 w16cex w16sdtdh wp14">
+<w:numbering xmlns:wpc="http://schemas.microsoft.com/office/word/2010/wordprocessingCanvas" xmlns:cx="http://schemas.microsoft.com/office/drawing/2014/chartex" xmlns:cx1="http://schemas.microsoft.com/office/drawing/2015/9/8/chartex" xmlns:cx2="http://schemas.microsoft.com/office/drawing/2015/10/21/chartex" xmlns:cx3="http://schemas.microsoft.com/office/drawing/2016/5/9/chartex" xmlns:cx4="http://schemas.microsoft.com/office/drawing/2016/5/10/chartex" xmlns:cx5="http://schemas.microsoft.com/office/drawing/2016/5/11/chartex" xmlns:cx6="http://schemas.microsoft.com/office/drawing/2016/5/12/chartex" xmlns:cx7="http://schemas.microsoft.com/office/drawing/2016/5/13/chartex" xmlns:cx8="http://schemas.microsoft.com/office/drawing/2016/5/14/chartex" xmlns:mc="http://schemas.openxmlformats.org/markup-compatibility/2006" xmlns:aink="http://schemas.microsoft.com/office/drawing/2016/ink" xmlns:am3d="http://schemas.microsoft.com/office/drawing/2017/model3d" xmlns:o="urn:schemas-microsoft-com:office:office" xmlns:oel="http://schemas.microsoft.com/office/2019/extlst" xmlns:r="http://schemas.openxmlformats.org/officeDocument/2006/relationships" xmlns:m="http://schemas.openxmlformats.org/officeDocument/2006/math" xmlns:v="urn:schemas-microsoft-com:vml" xmlns:wp14="http://schemas.microsoft.com/office/word/2010/wordprocessingDrawing" xmlns:wp="http://schemas.openxmlformats.org/drawingml/2006/wordprocessingDrawing" xmlns:w10="urn:schemas-microsoft-com:office:word" xmlns:w="http://schemas.openxmlformats.org/wordprocessingml/2006/main" xmlns:w14="http://schemas.microsoft.com/office/word/2010/wordml" xmlns:w15="http://schemas.microsoft.com/office/word/2012/wordml" xmlns:w16cex="http://schemas.microsoft.com/office/word/2018/wordml/cex" xmlns:w16cid="http://schemas.microsoft.com/office/word/2016/wordml/cid" xmlns:w16="http://schemas.microsoft.com/office/word/2018/wordml" xmlns:w16sdtdh="http://schemas.microsoft.com/office/word/2020/wordml/sdtdatahash" xmlns:w16se="http://schemas.microsoft.com/office/word/2015/wordml/symex" xmlns:wpg="http://schemas.microsoft.com/office/word/2010/wordprocessingGroup" xmlns:wpi="http://schemas.microsoft.com/office/word/2010/wordprocessingInk" xmlns:wne="http://schemas.microsoft.com/office/word/2006/wordml" xmlns:wps="http://schemas.microsoft.com/office/word/2010/wordprocessingShape" mc:Ignorable="w14 w15 w16se w16cid w16 w16cex w16sdtdh wp14">
   <w:abstractNum w:abstractNumId="0" w15:restartNumberingAfterBreak="0">
     <w:nsid w:val="05122FAA"/>
     <w:multiLevelType w:val="hybridMultilevel"/>
@@ -7300,28 +7286,28 @@
       </w:rPr>
     </w:lvl>
   </w:abstractNum>
-  <w:num w:numId="1">
+  <w:num w:numId="1" w16cid:durableId="1460803433">
     <w:abstractNumId w:val="4"/>
   </w:num>
-  <w:num w:numId="2">
+  <w:num w:numId="2" w16cid:durableId="992373276">
     <w:abstractNumId w:val="1"/>
   </w:num>
-  <w:num w:numId="3">
+  <w:num w:numId="3" w16cid:durableId="1172405702">
     <w:abstractNumId w:val="0"/>
   </w:num>
-  <w:num w:numId="4">
+  <w:num w:numId="4" w16cid:durableId="1049961163">
     <w:abstractNumId w:val="6"/>
   </w:num>
-  <w:num w:numId="5">
+  <w:num w:numId="5" w16cid:durableId="578173585">
     <w:abstractNumId w:val="3"/>
   </w:num>
-  <w:num w:numId="6">
+  <w:num w:numId="6" w16cid:durableId="69041175">
     <w:abstractNumId w:val="2"/>
   </w:num>
-  <w:num w:numId="7">
+  <w:num w:numId="7" w16cid:durableId="2075927368">
     <w:abstractNumId w:val="5"/>
   </w:num>
-  <w:num w:numId="8">
+  <w:num w:numId="8" w16cid:durableId="1435054664">
     <w:abstractNumId w:val="7"/>
   </w:num>
 </w:numbering>

</xml_diff>